<commit_message>
Change English to Vietnamese language
</commit_message>
<xml_diff>
--- a/Dac Ta/ĐẶC TẢ TRANG WEB BÁN GIÀY.docx
+++ b/Dac Ta/ĐẶC TẢ TRANG WEB BÁN GIÀY.docx
@@ -1677,13 +1677,7 @@
         <w:rPr>
           <w:lang w:val="vi-VN"/>
         </w:rPr>
-        <w:t>*</w:t>
-      </w:r>
-      <w:r>
-        <w:rPr>
-          <w:lang w:val="vi-VN"/>
-        </w:rPr>
-        <w:t xml:space="preserve"> Phần bình luận:</w:t>
+        <w:t>* Phần bình luận:</w:t>
       </w:r>
     </w:p>
     <w:p>
@@ -1697,13 +1691,7 @@
         <w:rPr>
           <w:lang w:val="vi-VN"/>
         </w:rPr>
-        <w:t>+</w:t>
-      </w:r>
-      <w:r>
-        <w:rPr>
-          <w:lang w:val="vi-VN"/>
-        </w:rPr>
-        <w:t xml:space="preserve"> Giao diện dễ nhìn, phông chữ không có dấu gạch chân.</w:t>
+        <w:t>+ Giao diện dễ nhìn, phông chữ không có dấu gạch chân.</w:t>
       </w:r>
     </w:p>
     <w:p>
@@ -1717,13 +1705,7 @@
         <w:rPr>
           <w:lang w:val="vi-VN"/>
         </w:rPr>
-        <w:t>+</w:t>
-      </w:r>
-      <w:r>
-        <w:rPr>
-          <w:lang w:val="vi-VN"/>
-        </w:rPr>
-        <w:t xml:space="preserve"> Hiển thị ngày tháng năm (nếu quá 7 ngày).</w:t>
+        <w:t>+ Hiển thị ngày tháng năm (nếu quá 7 ngày).</w:t>
       </w:r>
     </w:p>
     <w:p>
@@ -1751,13 +1733,7 @@
         <w:rPr>
           <w:lang w:val="vi-VN"/>
         </w:rPr>
-        <w:t>+</w:t>
-      </w:r>
-      <w:r>
-        <w:rPr>
-          <w:lang w:val="vi-VN"/>
-        </w:rPr>
-        <w:t xml:space="preserve"> Có thể kèm hình ảnh kèm theo đánh giá(nếu có ảnh).</w:t>
+        <w:t>+ Có thể kèm hình ảnh kèm theo đánh giá(nếu có ảnh).</w:t>
       </w:r>
     </w:p>
     <w:p>
@@ -2035,7 +2011,423 @@
           <w:lang w:val="vi-VN"/>
         </w:rPr>
         <w:lastRenderedPageBreak/>
-        <w:t>+ Thanh toán qua momo</w:t>
+        <w:t>+ Thanh toán bằng tiền mặt</w:t>
+      </w:r>
+    </w:p>
+    <w:p>
+      <w:pPr>
+        <w:ind w:left="720"/>
+        <w:rPr>
+          <w:lang w:val="vi-VN"/>
+        </w:rPr>
+      </w:pPr>
+      <w:r>
+        <w:rPr>
+          <w:lang w:val="vi-VN"/>
+        </w:rPr>
+        <w:t>- Cách thức nhận hàng</w:t>
+      </w:r>
+    </w:p>
+    <w:p>
+      <w:pPr>
+        <w:ind w:left="720"/>
+        <w:rPr>
+          <w:lang w:val="vi-VN"/>
+        </w:rPr>
+      </w:pPr>
+      <w:r>
+        <w:rPr>
+          <w:lang w:val="vi-VN"/>
+        </w:rPr>
+        <w:t>- Các khuyến mãi khi mua sản phẩm</w:t>
+      </w:r>
+    </w:p>
+    <w:p>
+      <w:pPr>
+        <w:ind w:left="720"/>
+        <w:rPr>
+          <w:lang w:val="vi-VN"/>
+        </w:rPr>
+      </w:pPr>
+      <w:r>
+        <w:rPr>
+          <w:lang w:val="vi-VN"/>
+        </w:rPr>
+        <w:t>- Các yêu cầu tiện ích khác</w:t>
+      </w:r>
+    </w:p>
+    <w:p>
+      <w:pPr>
+        <w:rPr>
+          <w:lang w:val="vi-VN"/>
+        </w:rPr>
+      </w:pPr>
+      <w:r>
+        <w:rPr>
+          <w:rFonts w:ascii="Segoe UI Symbol" w:hAnsi="Segoe UI Symbol" w:cs="Segoe UI Symbol"/>
+          <w:lang w:val="vi-VN"/>
+        </w:rPr>
+        <w:t>❖</w:t>
+      </w:r>
+      <w:r>
+        <w:rPr>
+          <w:lang w:val="vi-VN"/>
+        </w:rPr>
+        <w:t xml:space="preserve"> Chức năng:</w:t>
+      </w:r>
+    </w:p>
+    <w:p>
+      <w:pPr>
+        <w:ind w:left="720"/>
+        <w:rPr>
+          <w:lang w:val="vi-VN"/>
+        </w:rPr>
+      </w:pPr>
+      <w:r>
+        <w:rPr>
+          <w:lang w:val="vi-VN"/>
+        </w:rPr>
+        <w:t>- Liệt kê các thông tin sản phẩm đã chọn dễ nhìn</w:t>
+      </w:r>
+    </w:p>
+    <w:p>
+      <w:pPr>
+        <w:ind w:left="720"/>
+        <w:rPr>
+          <w:lang w:val="vi-VN"/>
+        </w:rPr>
+      </w:pPr>
+      <w:r>
+        <w:rPr>
+          <w:lang w:val="vi-VN"/>
+        </w:rPr>
+        <w:t>- Gợi ý các địa chỉ giúp khách hàng dễ dàng lựa chọn</w:t>
+      </w:r>
+    </w:p>
+    <w:p>
+      <w:pPr>
+        <w:ind w:left="720"/>
+        <w:rPr>
+          <w:lang w:val="vi-VN"/>
+        </w:rPr>
+      </w:pPr>
+      <w:r>
+        <w:rPr>
+          <w:lang w:val="vi-VN"/>
+        </w:rPr>
+        <w:t>- Sản phẩm được giao tận nơi (vận chuyển nhanh)</w:t>
+      </w:r>
+    </w:p>
+    <w:p>
+      <w:pPr>
+        <w:rPr>
+          <w:lang w:val="vi-VN"/>
+        </w:rPr>
+      </w:pPr>
+      <w:r>
+        <w:rPr>
+          <w:lang w:val="vi-VN"/>
+        </w:rPr>
+        <w:t>TRANG ĐƠN HÀNG</w:t>
+      </w:r>
+    </w:p>
+    <w:p>
+      <w:pPr>
+        <w:rPr>
+          <w:lang w:val="vi-VN"/>
+        </w:rPr>
+      </w:pPr>
+      <w:r>
+        <w:rPr>
+          <w:rFonts w:ascii="Segoe UI Symbol" w:hAnsi="Segoe UI Symbol" w:cs="Segoe UI Symbol"/>
+          <w:lang w:val="vi-VN"/>
+        </w:rPr>
+        <w:t>❖</w:t>
+      </w:r>
+      <w:r>
+        <w:rPr>
+          <w:lang w:val="vi-VN"/>
+        </w:rPr>
+        <w:t xml:space="preserve"> Mô tả:</w:t>
+      </w:r>
+    </w:p>
+    <w:p>
+      <w:pPr>
+        <w:rPr>
+          <w:lang w:val="vi-VN"/>
+        </w:rPr>
+      </w:pPr>
+      <w:r>
+        <w:rPr>
+          <w:lang w:val="vi-VN"/>
+        </w:rPr>
+        <w:tab/>
+        <w:t>* Hiển các đơn hàng đã mua.</w:t>
+      </w:r>
+    </w:p>
+    <w:p>
+      <w:pPr>
+        <w:rPr>
+          <w:lang w:val="vi-VN"/>
+        </w:rPr>
+      </w:pPr>
+      <w:r>
+        <w:rPr>
+          <w:lang w:val="vi-VN"/>
+        </w:rPr>
+        <w:tab/>
+        <w:t>* Phân loại theo từng trạng thái đơn hàng.</w:t>
+      </w:r>
+    </w:p>
+    <w:p>
+      <w:pPr>
+        <w:rPr>
+          <w:lang w:val="vi-VN"/>
+        </w:rPr>
+      </w:pPr>
+      <w:r>
+        <w:rPr>
+          <w:rFonts w:ascii="Segoe UI Symbol" w:hAnsi="Segoe UI Symbol" w:cs="Segoe UI Symbol"/>
+          <w:lang w:val="vi-VN"/>
+        </w:rPr>
+        <w:t>❖</w:t>
+      </w:r>
+      <w:r>
+        <w:rPr>
+          <w:lang w:val="vi-VN"/>
+        </w:rPr>
+        <w:t xml:space="preserve"> Chức năng:</w:t>
+      </w:r>
+    </w:p>
+    <w:p>
+      <w:pPr>
+        <w:rPr>
+          <w:lang w:val="vi-VN"/>
+        </w:rPr>
+      </w:pPr>
+      <w:r>
+        <w:rPr>
+          <w:lang w:val="vi-VN"/>
+        </w:rPr>
+        <w:tab/>
+        <w:t>* Xem trang thái đơn hàng.</w:t>
+      </w:r>
+    </w:p>
+    <w:p>
+      <w:pPr>
+        <w:rPr>
+          <w:lang w:val="en-US"/>
+        </w:rPr>
+      </w:pPr>
+      <w:r>
+        <w:rPr>
+          <w:lang w:val="vi-VN"/>
+        </w:rPr>
+        <w:tab/>
+      </w:r>
+      <w:r>
+        <w:rPr>
+          <w:lang w:val="en-US"/>
+        </w:rPr>
+        <w:t xml:space="preserve">* </w:t>
+      </w:r>
+      <w:proofErr w:type="spellStart"/>
+      <w:r>
+        <w:rPr>
+          <w:lang w:val="en-US"/>
+        </w:rPr>
+        <w:t>Xem</w:t>
+      </w:r>
+      <w:proofErr w:type="spellEnd"/>
+      <w:r>
+        <w:rPr>
+          <w:lang w:val="en-US"/>
+        </w:rPr>
+        <w:t xml:space="preserve"> </w:t>
+      </w:r>
+      <w:proofErr w:type="spellStart"/>
+      <w:r>
+        <w:rPr>
+          <w:lang w:val="en-US"/>
+        </w:rPr>
+        <w:t>danh</w:t>
+      </w:r>
+      <w:proofErr w:type="spellEnd"/>
+      <w:r>
+        <w:rPr>
+          <w:lang w:val="en-US"/>
+        </w:rPr>
+        <w:t xml:space="preserve"> </w:t>
+      </w:r>
+      <w:proofErr w:type="spellStart"/>
+      <w:r>
+        <w:rPr>
+          <w:lang w:val="en-US"/>
+        </w:rPr>
+        <w:t>sách</w:t>
+      </w:r>
+      <w:proofErr w:type="spellEnd"/>
+      <w:r>
+        <w:rPr>
+          <w:lang w:val="en-US"/>
+        </w:rPr>
+        <w:t xml:space="preserve"> </w:t>
+      </w:r>
+      <w:proofErr w:type="spellStart"/>
+      <w:r>
+        <w:rPr>
+          <w:lang w:val="en-US"/>
+        </w:rPr>
+        <w:t>đơn</w:t>
+      </w:r>
+      <w:proofErr w:type="spellEnd"/>
+      <w:r>
+        <w:rPr>
+          <w:lang w:val="en-US"/>
+        </w:rPr>
+        <w:t xml:space="preserve"> </w:t>
+      </w:r>
+      <w:proofErr w:type="spellStart"/>
+      <w:r>
+        <w:rPr>
+          <w:lang w:val="en-US"/>
+        </w:rPr>
+        <w:t>hàng</w:t>
+      </w:r>
+      <w:proofErr w:type="spellEnd"/>
+      <w:r>
+        <w:rPr>
+          <w:lang w:val="en-US"/>
+        </w:rPr>
+        <w:t>.</w:t>
+      </w:r>
+    </w:p>
+    <w:p>
+      <w:pPr>
+        <w:rPr>
+          <w:lang w:val="en-US"/>
+        </w:rPr>
+      </w:pPr>
+      <w:r>
+        <w:rPr>
+          <w:lang w:val="vi-VN"/>
+        </w:rPr>
+        <w:tab/>
+      </w:r>
+      <w:r>
+        <w:rPr>
+          <w:lang w:val="en-US"/>
+        </w:rPr>
+        <w:t xml:space="preserve">* </w:t>
+      </w:r>
+      <w:proofErr w:type="spellStart"/>
+      <w:r>
+        <w:rPr>
+          <w:lang w:val="en-US"/>
+        </w:rPr>
+        <w:t>Đánh</w:t>
+      </w:r>
+      <w:proofErr w:type="spellEnd"/>
+      <w:r>
+        <w:rPr>
+          <w:lang w:val="en-US"/>
+        </w:rPr>
+        <w:t xml:space="preserve"> </w:t>
+      </w:r>
+      <w:proofErr w:type="spellStart"/>
+      <w:r>
+        <w:rPr>
+          <w:lang w:val="en-US"/>
+        </w:rPr>
+        <w:t>giá</w:t>
+      </w:r>
+      <w:proofErr w:type="spellEnd"/>
+      <w:r>
+        <w:rPr>
+          <w:lang w:val="en-US"/>
+        </w:rPr>
+        <w:t>.</w:t>
+      </w:r>
+    </w:p>
+    <w:p>
+      <w:pPr>
+        <w:rPr>
+          <w:lang w:val="vi-VN"/>
+        </w:rPr>
+      </w:pPr>
+      <w:r>
+        <w:rPr>
+          <w:lang w:val="vi-VN"/>
+        </w:rPr>
+        <w:tab/>
+        <w:t>* Hủy đơn hàng.</w:t>
+      </w:r>
+    </w:p>
+    <w:p>
+      <w:pPr>
+        <w:rPr>
+          <w:lang w:val="vi-VN"/>
+        </w:rPr>
+      </w:pPr>
+      <w:r>
+        <w:rPr>
+          <w:lang w:val="vi-VN"/>
+        </w:rPr>
+        <w:t>TRANG LIÊN HỆ:</w:t>
+      </w:r>
+    </w:p>
+    <w:p>
+      <w:pPr>
+        <w:rPr>
+          <w:lang w:val="vi-VN"/>
+        </w:rPr>
+      </w:pPr>
+      <w:r>
+        <w:rPr>
+          <w:rFonts w:ascii="Segoe UI Symbol" w:hAnsi="Segoe UI Symbol" w:cs="Segoe UI Symbol"/>
+          <w:lang w:val="vi-VN"/>
+        </w:rPr>
+        <w:t>❖</w:t>
+      </w:r>
+      <w:r>
+        <w:rPr>
+          <w:lang w:val="vi-VN"/>
+        </w:rPr>
+        <w:t xml:space="preserve"> </w:t>
+      </w:r>
+      <w:r>
+        <w:rPr>
+          <w:lang w:val="vi-VN"/>
+        </w:rPr>
+        <w:t>Mô tả:</w:t>
+      </w:r>
+    </w:p>
+    <w:p>
+      <w:pPr>
+        <w:ind w:left="720"/>
+        <w:rPr>
+          <w:lang w:val="vi-VN"/>
+        </w:rPr>
+      </w:pPr>
+      <w:r>
+        <w:rPr>
+          <w:lang w:val="vi-VN"/>
+        </w:rPr>
+        <w:t>- Thông tin doanh nghiệp/cửa hàng, form gửi email khách hàng, bản đồ liên hệ</w:t>
+      </w:r>
+    </w:p>
+    <w:p>
+      <w:pPr>
+        <w:ind w:left="720"/>
+        <w:rPr>
+          <w:lang w:val="vi-VN"/>
+        </w:rPr>
+      </w:pPr>
+      <w:r>
+        <w:rPr>
+          <w:lang w:val="vi-VN"/>
+        </w:rPr>
+        <w:t>- Tổng đài hỗ trợ khách hàng (Số hotline):</w:t>
       </w:r>
     </w:p>
     <w:p>
@@ -2049,63 +2441,75 @@
         <w:rPr>
           <w:lang w:val="vi-VN"/>
         </w:rPr>
-        <w:t>+ Thanh toán bằng tiền mặt</w:t>
-      </w:r>
-    </w:p>
-    <w:p>
-      <w:pPr>
-        <w:ind w:left="720"/>
-        <w:rPr>
-          <w:lang w:val="vi-VN"/>
-        </w:rPr>
-      </w:pPr>
-      <w:r>
-        <w:rPr>
-          <w:lang w:val="vi-VN"/>
-        </w:rPr>
-        <w:t>- Cách thức nhận hàng</w:t>
-      </w:r>
-    </w:p>
-    <w:p>
-      <w:pPr>
-        <w:ind w:left="720"/>
-        <w:rPr>
-          <w:lang w:val="vi-VN"/>
-        </w:rPr>
-      </w:pPr>
-      <w:r>
-        <w:rPr>
-          <w:lang w:val="vi-VN"/>
-        </w:rPr>
-        <w:t>- Các khuyến mãi khi mua sản phẩm</w:t>
-      </w:r>
-    </w:p>
-    <w:p>
-      <w:pPr>
-        <w:ind w:left="720"/>
-        <w:rPr>
-          <w:lang w:val="vi-VN"/>
-        </w:rPr>
-      </w:pPr>
-      <w:r>
-        <w:rPr>
-          <w:lang w:val="vi-VN"/>
-        </w:rPr>
-        <w:t>- Các yêu cầu tiện ích khác</w:t>
-      </w:r>
-    </w:p>
-    <w:p>
-      <w:pPr>
-        <w:ind w:left="720"/>
-        <w:rPr>
-          <w:lang w:val="vi-VN"/>
-        </w:rPr>
-      </w:pPr>
-      <w:r>
-        <w:rPr>
-          <w:lang w:val="vi-VN"/>
-        </w:rPr>
-        <w:t>- Xuất hóa đơn tổng</w:t>
+        <w:t>+ Gọi mua</w:t>
+      </w:r>
+    </w:p>
+    <w:p>
+      <w:pPr>
+        <w:ind w:left="1440"/>
+        <w:rPr>
+          <w:lang w:val="vi-VN"/>
+        </w:rPr>
+      </w:pPr>
+      <w:r>
+        <w:rPr>
+          <w:lang w:val="vi-VN"/>
+        </w:rPr>
+        <w:t>+ Kỹ Thuật</w:t>
+      </w:r>
+    </w:p>
+    <w:p>
+      <w:pPr>
+        <w:ind w:left="1440"/>
+        <w:rPr>
+          <w:lang w:val="vi-VN"/>
+        </w:rPr>
+      </w:pPr>
+      <w:r>
+        <w:rPr>
+          <w:lang w:val="vi-VN"/>
+        </w:rPr>
+        <w:t>+ Khiếu Nại</w:t>
+      </w:r>
+    </w:p>
+    <w:p>
+      <w:pPr>
+        <w:ind w:left="1440"/>
+        <w:rPr>
+          <w:lang w:val="vi-VN"/>
+        </w:rPr>
+      </w:pPr>
+      <w:r>
+        <w:rPr>
+          <w:lang w:val="vi-VN"/>
+        </w:rPr>
+        <w:t>+ Bảo hành</w:t>
+      </w:r>
+    </w:p>
+    <w:p>
+      <w:pPr>
+        <w:ind w:left="720"/>
+        <w:rPr>
+          <w:lang w:val="vi-VN"/>
+        </w:rPr>
+      </w:pPr>
+      <w:r>
+        <w:rPr>
+          <w:lang w:val="vi-VN"/>
+        </w:rPr>
+        <w:t>-Trang web điện thoại sẽ được trang bị các tính năng hỗ trợ người dùng trực tuyến thông qua</w:t>
+      </w:r>
+      <w:r>
+        <w:rPr>
+          <w:lang w:val="vi-VN"/>
+        </w:rPr>
+        <w:t xml:space="preserve"> </w:t>
+      </w:r>
+      <w:r>
+        <w:rPr>
+          <w:lang w:val="vi-VN"/>
+        </w:rPr>
+        <w:t>các ứng dụng như: Facebook, Zalo, Messenger,...</w:t>
       </w:r>
     </w:p>
     <w:p>
@@ -2125,6 +2529,12 @@
         <w:rPr>
           <w:lang w:val="vi-VN"/>
         </w:rPr>
+        <w:t xml:space="preserve"> </w:t>
+      </w:r>
+      <w:r>
+        <w:rPr>
+          <w:lang w:val="vi-VN"/>
+        </w:rPr>
         <w:t xml:space="preserve"> Chức năng:</w:t>
       </w:r>
     </w:p>
@@ -2139,346 +2549,6 @@
         <w:rPr>
           <w:lang w:val="vi-VN"/>
         </w:rPr>
-        <w:t>- Liệt kê các thông tin sản phẩm đã chọn dễ nhìn</w:t>
-      </w:r>
-    </w:p>
-    <w:p>
-      <w:pPr>
-        <w:ind w:left="720"/>
-        <w:rPr>
-          <w:lang w:val="vi-VN"/>
-        </w:rPr>
-      </w:pPr>
-      <w:r>
-        <w:rPr>
-          <w:lang w:val="vi-VN"/>
-        </w:rPr>
-        <w:t>- Gợi ý các địa chỉ giúp khách hàng dễ dàng lựa chọn</w:t>
-      </w:r>
-    </w:p>
-    <w:p>
-      <w:pPr>
-        <w:ind w:left="720"/>
-        <w:rPr>
-          <w:lang w:val="vi-VN"/>
-        </w:rPr>
-      </w:pPr>
-      <w:r>
-        <w:rPr>
-          <w:lang w:val="vi-VN"/>
-        </w:rPr>
-        <w:t>- Sản phẩm được giao tận nơi (vận chuyển nhanh)</w:t>
-      </w:r>
-    </w:p>
-    <w:p>
-      <w:pPr>
-        <w:rPr>
-          <w:lang w:val="vi-VN"/>
-        </w:rPr>
-      </w:pPr>
-      <w:r>
-        <w:rPr>
-          <w:lang w:val="vi-VN"/>
-        </w:rPr>
-        <w:t>TRANG ĐƠN HÀNG</w:t>
-      </w:r>
-    </w:p>
-    <w:p>
-      <w:pPr>
-        <w:rPr>
-          <w:lang w:val="vi-VN"/>
-        </w:rPr>
-      </w:pPr>
-      <w:r>
-        <w:rPr>
-          <w:rFonts w:ascii="Segoe UI Symbol" w:hAnsi="Segoe UI Symbol" w:cs="Segoe UI Symbol"/>
-          <w:lang w:val="vi-VN"/>
-        </w:rPr>
-        <w:t>❖</w:t>
-      </w:r>
-      <w:r>
-        <w:rPr>
-          <w:lang w:val="vi-VN"/>
-        </w:rPr>
-        <w:t xml:space="preserve"> Mô tả:</w:t>
-      </w:r>
-    </w:p>
-    <w:p>
-      <w:pPr>
-        <w:rPr>
-          <w:lang w:val="vi-VN"/>
-        </w:rPr>
-      </w:pPr>
-      <w:r>
-        <w:rPr>
-          <w:lang w:val="vi-VN"/>
-        </w:rPr>
-        <w:tab/>
-        <w:t>* Hiển các đơn hàng đã mua.</w:t>
-      </w:r>
-    </w:p>
-    <w:p>
-      <w:pPr>
-        <w:rPr>
-          <w:lang w:val="vi-VN"/>
-        </w:rPr>
-      </w:pPr>
-      <w:r>
-        <w:rPr>
-          <w:lang w:val="vi-VN"/>
-        </w:rPr>
-        <w:tab/>
-        <w:t>* Phân loại theo từng trạng thái đơn hàng.</w:t>
-      </w:r>
-    </w:p>
-    <w:p>
-      <w:pPr>
-        <w:rPr>
-          <w:lang w:val="vi-VN"/>
-        </w:rPr>
-      </w:pPr>
-      <w:r>
-        <w:rPr>
-          <w:rFonts w:ascii="Segoe UI Symbol" w:hAnsi="Segoe UI Symbol" w:cs="Segoe UI Symbol"/>
-          <w:lang w:val="vi-VN"/>
-        </w:rPr>
-        <w:t>❖</w:t>
-      </w:r>
-      <w:r>
-        <w:rPr>
-          <w:lang w:val="vi-VN"/>
-        </w:rPr>
-        <w:t xml:space="preserve"> Chức năng:</w:t>
-      </w:r>
-    </w:p>
-    <w:p>
-      <w:pPr>
-        <w:rPr>
-          <w:lang w:val="vi-VN"/>
-        </w:rPr>
-      </w:pPr>
-      <w:r>
-        <w:rPr>
-          <w:lang w:val="vi-VN"/>
-        </w:rPr>
-        <w:tab/>
-        <w:t>* Xem trang thái đơn hàng.</w:t>
-      </w:r>
-    </w:p>
-    <w:p>
-      <w:pPr>
-        <w:rPr>
-          <w:lang w:val="vi-VN"/>
-        </w:rPr>
-      </w:pPr>
-      <w:r>
-        <w:rPr>
-          <w:lang w:val="vi-VN"/>
-        </w:rPr>
-        <w:tab/>
-        <w:t>* Mua lại.</w:t>
-      </w:r>
-    </w:p>
-    <w:p>
-      <w:pPr>
-        <w:rPr>
-          <w:lang w:val="vi-VN"/>
-        </w:rPr>
-      </w:pPr>
-      <w:r>
-        <w:rPr>
-          <w:lang w:val="vi-VN"/>
-        </w:rPr>
-        <w:tab/>
-        <w:t>* Hủy đơn hàng.</w:t>
-      </w:r>
-    </w:p>
-    <w:p>
-      <w:pPr>
-        <w:rPr>
-          <w:lang w:val="vi-VN"/>
-        </w:rPr>
-      </w:pPr>
-      <w:r>
-        <w:rPr>
-          <w:lang w:val="vi-VN"/>
-        </w:rPr>
-        <w:t>TRANG LIÊN HỆ:</w:t>
-      </w:r>
-    </w:p>
-    <w:p>
-      <w:pPr>
-        <w:rPr>
-          <w:lang w:val="vi-VN"/>
-        </w:rPr>
-      </w:pPr>
-      <w:r>
-        <w:rPr>
-          <w:rFonts w:ascii="Segoe UI Symbol" w:hAnsi="Segoe UI Symbol" w:cs="Segoe UI Symbol"/>
-          <w:lang w:val="vi-VN"/>
-        </w:rPr>
-        <w:t>❖</w:t>
-      </w:r>
-      <w:r>
-        <w:rPr>
-          <w:lang w:val="vi-VN"/>
-        </w:rPr>
-        <w:t xml:space="preserve"> </w:t>
-      </w:r>
-      <w:r>
-        <w:rPr>
-          <w:lang w:val="vi-VN"/>
-        </w:rPr>
-        <w:t>Mô tả:</w:t>
-      </w:r>
-    </w:p>
-    <w:p>
-      <w:pPr>
-        <w:ind w:left="720"/>
-        <w:rPr>
-          <w:lang w:val="vi-VN"/>
-        </w:rPr>
-      </w:pPr>
-      <w:r>
-        <w:rPr>
-          <w:lang w:val="vi-VN"/>
-        </w:rPr>
-        <w:t>- Thông tin doanh nghiệp/cửa hàng, form gửi email khách hàng, bản đồ liên hệ</w:t>
-      </w:r>
-    </w:p>
-    <w:p>
-      <w:pPr>
-        <w:ind w:left="720"/>
-        <w:rPr>
-          <w:lang w:val="vi-VN"/>
-        </w:rPr>
-      </w:pPr>
-      <w:r>
-        <w:rPr>
-          <w:lang w:val="vi-VN"/>
-        </w:rPr>
-        <w:t>- Tổng đài hỗ trợ khách hàng (Số hotline):</w:t>
-      </w:r>
-    </w:p>
-    <w:p>
-      <w:pPr>
-        <w:ind w:left="1440"/>
-        <w:rPr>
-          <w:lang w:val="vi-VN"/>
-        </w:rPr>
-      </w:pPr>
-      <w:r>
-        <w:rPr>
-          <w:lang w:val="vi-VN"/>
-        </w:rPr>
-        <w:t>+ Gọi mua</w:t>
-      </w:r>
-    </w:p>
-    <w:p>
-      <w:pPr>
-        <w:ind w:left="1440"/>
-        <w:rPr>
-          <w:lang w:val="vi-VN"/>
-        </w:rPr>
-      </w:pPr>
-      <w:r>
-        <w:rPr>
-          <w:lang w:val="vi-VN"/>
-        </w:rPr>
-        <w:t>+ Kỹ Thuật</w:t>
-      </w:r>
-    </w:p>
-    <w:p>
-      <w:pPr>
-        <w:ind w:left="1440"/>
-        <w:rPr>
-          <w:lang w:val="vi-VN"/>
-        </w:rPr>
-      </w:pPr>
-      <w:r>
-        <w:rPr>
-          <w:lang w:val="vi-VN"/>
-        </w:rPr>
-        <w:t>+ Khiếu Nại</w:t>
-      </w:r>
-    </w:p>
-    <w:p>
-      <w:pPr>
-        <w:ind w:left="1440"/>
-        <w:rPr>
-          <w:lang w:val="vi-VN"/>
-        </w:rPr>
-      </w:pPr>
-      <w:r>
-        <w:rPr>
-          <w:lang w:val="vi-VN"/>
-        </w:rPr>
-        <w:t>+ Bảo hành</w:t>
-      </w:r>
-    </w:p>
-    <w:p>
-      <w:pPr>
-        <w:ind w:left="720"/>
-        <w:rPr>
-          <w:lang w:val="vi-VN"/>
-        </w:rPr>
-      </w:pPr>
-      <w:r>
-        <w:rPr>
-          <w:lang w:val="vi-VN"/>
-        </w:rPr>
-        <w:t>-Trang web điện thoại sẽ được trang bị các tính năng hỗ trợ người dùng trực tuyến thông qua</w:t>
-      </w:r>
-      <w:r>
-        <w:rPr>
-          <w:lang w:val="vi-VN"/>
-        </w:rPr>
-        <w:t xml:space="preserve"> </w:t>
-      </w:r>
-      <w:r>
-        <w:rPr>
-          <w:lang w:val="vi-VN"/>
-        </w:rPr>
-        <w:t>các ứng dụng như: Facebook, Zalo, Messenger,...</w:t>
-      </w:r>
-    </w:p>
-    <w:p>
-      <w:pPr>
-        <w:rPr>
-          <w:lang w:val="vi-VN"/>
-        </w:rPr>
-      </w:pPr>
-      <w:r>
-        <w:rPr>
-          <w:rFonts w:ascii="Segoe UI Symbol" w:hAnsi="Segoe UI Symbol" w:cs="Segoe UI Symbol"/>
-          <w:lang w:val="vi-VN"/>
-        </w:rPr>
-        <w:t>❖</w:t>
-      </w:r>
-      <w:r>
-        <w:rPr>
-          <w:lang w:val="vi-VN"/>
-        </w:rPr>
-        <w:t xml:space="preserve"> </w:t>
-      </w:r>
-      <w:r>
-        <w:rPr>
-          <w:lang w:val="vi-VN"/>
-        </w:rPr>
-        <w:t xml:space="preserve"> Chức năng:</w:t>
-      </w:r>
-    </w:p>
-    <w:p>
-      <w:pPr>
-        <w:ind w:left="720"/>
-        <w:rPr>
-          <w:lang w:val="vi-VN"/>
-        </w:rPr>
-      </w:pPr>
-      <w:r>
-        <w:rPr>
-          <w:lang w:val="vi-VN"/>
-        </w:rPr>
         <w:t>- Nhằm giải đáp các thắc mắc của khách hàng trong quá trình mua sản phẩm.</w:t>
       </w:r>
     </w:p>
@@ -2507,7 +2577,6 @@
         <w:rPr>
           <w:lang w:val="vi-VN"/>
         </w:rPr>
-        <w:lastRenderedPageBreak/>
         <w:t>chuyên nghiệp và độ uy tín của thương hiệu đối với khách hàng.</w:t>
       </w:r>
     </w:p>
@@ -2533,6 +2602,7 @@
           <w:szCs w:val="40"/>
           <w:lang w:val="vi-VN"/>
         </w:rPr>
+        <w:lastRenderedPageBreak/>
         <w:t>(Admin)</w:t>
       </w:r>
     </w:p>
@@ -3025,22 +3095,22 @@
         <w:rPr>
           <w:lang w:val="vi-VN"/>
         </w:rPr>
+        <w:t>* Tìm kiếm nhân viên theo tên.</w:t>
+      </w:r>
+    </w:p>
+    <w:p>
+      <w:pPr>
+        <w:rPr>
+          <w:rFonts w:ascii="Calibri" w:hAnsi="Calibri" w:cs="Calibri"/>
+          <w:lang w:val="vi-VN"/>
+        </w:rPr>
+      </w:pPr>
+      <w:r>
+        <w:rPr>
+          <w:rFonts w:ascii="Segoe UI Symbol" w:hAnsi="Segoe UI Symbol" w:cs="Segoe UI Symbol"/>
+          <w:lang w:val="vi-VN"/>
+        </w:rPr>
         <w:lastRenderedPageBreak/>
-        <w:t>* Tìm kiếm nhân viên theo tên.</w:t>
-      </w:r>
-    </w:p>
-    <w:p>
-      <w:pPr>
-        <w:rPr>
-          <w:rFonts w:ascii="Calibri" w:hAnsi="Calibri" w:cs="Calibri"/>
-          <w:lang w:val="vi-VN"/>
-        </w:rPr>
-      </w:pPr>
-      <w:r>
-        <w:rPr>
-          <w:rFonts w:ascii="Segoe UI Symbol" w:hAnsi="Segoe UI Symbol" w:cs="Segoe UI Symbol"/>
-          <w:lang w:val="vi-VN"/>
-        </w:rPr>
         <w:t>❖ Ch</w:t>
       </w:r>
       <w:r>
@@ -3561,23 +3631,23 @@
           <w:rFonts w:ascii="Calibri" w:hAnsi="Calibri" w:cs="Calibri"/>
           <w:lang w:val="vi-VN"/>
         </w:rPr>
+        <w:tab/>
+        <w:t>* Xuất ra excel.</w:t>
+      </w:r>
+    </w:p>
+    <w:p>
+      <w:pPr>
+        <w:rPr>
+          <w:rFonts w:ascii="Calibri" w:hAnsi="Calibri" w:cs="Calibri"/>
+          <w:lang w:val="vi-VN"/>
+        </w:rPr>
+      </w:pPr>
+      <w:r>
+        <w:rPr>
+          <w:rFonts w:ascii="Calibri" w:hAnsi="Calibri" w:cs="Calibri"/>
+          <w:lang w:val="vi-VN"/>
+        </w:rPr>
         <w:lastRenderedPageBreak/>
-        <w:tab/>
-        <w:t>* Xuất ra excel.</w:t>
-      </w:r>
-    </w:p>
-    <w:p>
-      <w:pPr>
-        <w:rPr>
-          <w:rFonts w:ascii="Calibri" w:hAnsi="Calibri" w:cs="Calibri"/>
-          <w:lang w:val="vi-VN"/>
-        </w:rPr>
-      </w:pPr>
-      <w:r>
-        <w:rPr>
-          <w:rFonts w:ascii="Calibri" w:hAnsi="Calibri" w:cs="Calibri"/>
-          <w:lang w:val="vi-VN"/>
-        </w:rPr>
         <w:t>TRANG HÓA ĐƠN</w:t>
       </w:r>
     </w:p>

</xml_diff>